<commit_message>
mises à jour et bouclage édition Lutte syndicale 1945-1955
</commit_message>
<xml_diff>
--- a/src/nuclio1946-02-13fr.docx
+++ b/src/nuclio1946-02-13fr.docx
@@ -19,6 +19,9 @@
         <w:t>, « </w:t>
       </w:r>
       <w:r>
+        <w:t xml:space="preserve">[Science et technique] </w:t>
+      </w:r>
+      <w:r>
         <w:t>L</w:t>
       </w:r>
       <w:r>
@@ -195,10 +198,7 @@
         <w:t>La Lutte syndicale</w:t>
       </w:r>
       <w:r>
-        <w:t>, Jean Weigle (1901–1968</w:t>
-      </w:r>
-      <w:r>
-        <w:t xml:space="preserve">), </w:t>
+        <w:t xml:space="preserve">, Jean Weigle (1901–1968), </w:t>
       </w:r>
       <w:r>
         <w:t>professor of experimental physics at the University of Geneva, warns of the mortal danger posed by nuclear weapons, whose destructive power and radioactive gases threaten the very existence of civilization. At the same time, he stresses the positive prospects of atomic energy: urban heating, medical advances, landscape transformation, and agricultural improvement. In his view, the future depends on a collective choice: either total war leading to destruction, or a new era of global prosperity. This requires a profound reform of social and international organization, based on cooperation and the shared use of this new resource for the benefit of all.</w:t>

</xml_diff>